<commit_message>
Beschreibung der Tätigkeiten in Woche 1
</commit_message>
<xml_diff>
--- a/LerntagebuchBPP1.docx
+++ b/LerntagebuchBPP1.docx
@@ -797,6 +797,13 @@
         </w:rPr>
         <w:t xml:space="preserve"> Gegründet wurde die Firma in 1983 von Stefan Krauter. Meine Tätigkeit war im wiener „Spotworx“ Developmen Office bei der Firma iLogics, einem Tochterunternehmen von cargo partner.</w:t>
       </w:r>
+      <w:r>
+        <w:rPr>
+          <w:szCs w:val="22"/>
+          <w:lang w:val="de-AT"/>
+        </w:rPr>
+        <w:t xml:space="preserve"> </w:t>
+      </w:r>
     </w:p>
     <w:p>
       <w:pPr>
@@ -829,6 +836,8 @@
         <w:lastRenderedPageBreak/>
         <w:t>Inhaltsverzeichnis</w:t>
       </w:r>
+      <w:bookmarkStart w:id="4" w:name="_GoBack"/>
+      <w:bookmarkEnd w:id="4"/>
     </w:p>
     <w:p>
       <w:pPr>
@@ -844,7 +853,7 @@
           <w:rFonts w:asciiTheme="minorHAnsi" w:eastAsiaTheme="minorEastAsia" w:hAnsiTheme="minorHAnsi" w:cstheme="minorBidi"/>
           <w:bCs w:val="0"/>
           <w:noProof/>
-          <w:lang w:val="de-AT" w:eastAsia="de-AT"/>
+          <w:lang w:val="en-US" w:eastAsia="en-US"/>
         </w:rPr>
       </w:pPr>
       <w:r>
@@ -868,7 +877,7 @@
         </w:rPr>
         <w:fldChar w:fldCharType="separate"/>
       </w:r>
-      <w:hyperlink w:anchor="_Toc430177164" w:history="1">
+      <w:hyperlink w:anchor="_Toc79737576" w:history="1">
         <w:r>
           <w:rPr>
             <w:rStyle w:val="Hyperlink"/>
@@ -882,7 +891,7 @@
             <w:rFonts w:asciiTheme="minorHAnsi" w:eastAsiaTheme="minorEastAsia" w:hAnsiTheme="minorHAnsi" w:cstheme="minorBidi"/>
             <w:bCs w:val="0"/>
             <w:noProof/>
-            <w:lang w:val="de-AT" w:eastAsia="de-AT"/>
+            <w:lang w:val="en-US" w:eastAsia="en-US"/>
           </w:rPr>
           <w:tab/>
         </w:r>
@@ -892,13 +901,12 @@
             <w:noProof/>
             <w:lang w:val="de-AT"/>
           </w:rPr>
-          <w:t>Überschrift des ersten Kapitels</w:t>
+          <w:t>Woche 1</w:t>
         </w:r>
         <w:r>
           <w:rPr>
             <w:noProof/>
             <w:webHidden/>
-            <w:lang w:val="de-AT"/>
           </w:rPr>
           <w:tab/>
         </w:r>
@@ -906,7 +914,6 @@
           <w:rPr>
             <w:noProof/>
             <w:webHidden/>
-            <w:lang w:val="de-AT"/>
           </w:rPr>
           <w:fldChar w:fldCharType="begin"/>
         </w:r>
@@ -914,22 +921,19 @@
           <w:rPr>
             <w:noProof/>
             <w:webHidden/>
-            <w:lang w:val="de-AT"/>
-          </w:rPr>
-          <w:instrText xml:space="preserve"> PAGEREF _Toc430177164 \h </w:instrText>
+          </w:rPr>
+          <w:instrText xml:space="preserve"> PAGEREF _Toc79737576 \h </w:instrText>
         </w:r>
         <w:r>
           <w:rPr>
             <w:noProof/>
             <w:webHidden/>
-            <w:lang w:val="de-AT"/>
           </w:rPr>
         </w:r>
         <w:r>
           <w:rPr>
             <w:noProof/>
             <w:webHidden/>
-            <w:lang w:val="de-AT"/>
           </w:rPr>
           <w:fldChar w:fldCharType="separate"/>
         </w:r>
@@ -937,15 +941,13 @@
           <w:rPr>
             <w:noProof/>
             <w:webHidden/>
-            <w:lang w:val="de-AT"/>
-          </w:rPr>
-          <w:t>5</w:t>
+          </w:rPr>
+          <w:t>4</w:t>
         </w:r>
         <w:r>
           <w:rPr>
             <w:noProof/>
             <w:webHidden/>
-            <w:lang w:val="de-AT"/>
           </w:rPr>
           <w:fldChar w:fldCharType="end"/>
         </w:r>
@@ -963,10 +965,10 @@
           <w:bCs w:val="0"/>
           <w:noProof/>
           <w:szCs w:val="22"/>
-          <w:lang w:val="de-AT" w:eastAsia="de-AT"/>
-        </w:rPr>
-      </w:pPr>
-      <w:hyperlink w:anchor="_Toc430177165" w:history="1">
+          <w:lang w:val="en-US" w:eastAsia="en-US"/>
+        </w:rPr>
+      </w:pPr>
+      <w:hyperlink w:anchor="_Toc79737577" w:history="1">
         <w:r>
           <w:rPr>
             <w:rStyle w:val="Hyperlink"/>
@@ -981,7 +983,7 @@
             <w:bCs w:val="0"/>
             <w:noProof/>
             <w:szCs w:val="22"/>
-            <w:lang w:val="de-AT" w:eastAsia="de-AT"/>
+            <w:lang w:val="en-US" w:eastAsia="en-US"/>
           </w:rPr>
           <w:tab/>
         </w:r>
@@ -991,13 +993,12 @@
             <w:noProof/>
             <w:lang w:val="de-AT"/>
           </w:rPr>
-          <w:t>Überschrift Tiefe 2</w:t>
+          <w:t>Erster Tag</w:t>
         </w:r>
         <w:r>
           <w:rPr>
             <w:noProof/>
             <w:webHidden/>
-            <w:lang w:val="de-AT"/>
           </w:rPr>
           <w:tab/>
         </w:r>
@@ -1005,7 +1006,6 @@
           <w:rPr>
             <w:noProof/>
             <w:webHidden/>
-            <w:lang w:val="de-AT"/>
           </w:rPr>
           <w:fldChar w:fldCharType="begin"/>
         </w:r>
@@ -1013,22 +1013,19 @@
           <w:rPr>
             <w:noProof/>
             <w:webHidden/>
-            <w:lang w:val="de-AT"/>
-          </w:rPr>
-          <w:instrText xml:space="preserve"> PAGEREF _Toc430177165 \h </w:instrText>
+          </w:rPr>
+          <w:instrText xml:space="preserve"> PAGEREF _Toc79737577 \h </w:instrText>
         </w:r>
         <w:r>
           <w:rPr>
             <w:noProof/>
             <w:webHidden/>
-            <w:lang w:val="de-AT"/>
           </w:rPr>
         </w:r>
         <w:r>
           <w:rPr>
             <w:noProof/>
             <w:webHidden/>
-            <w:lang w:val="de-AT"/>
           </w:rPr>
           <w:fldChar w:fldCharType="separate"/>
         </w:r>
@@ -1036,201 +1033,13 @@
           <w:rPr>
             <w:noProof/>
             <w:webHidden/>
-            <w:lang w:val="de-AT"/>
-          </w:rPr>
-          <w:t>5</w:t>
+          </w:rPr>
+          <w:t>4</w:t>
         </w:r>
         <w:r>
           <w:rPr>
             <w:noProof/>
             <w:webHidden/>
-            <w:lang w:val="de-AT"/>
-          </w:rPr>
-          <w:fldChar w:fldCharType="end"/>
-        </w:r>
-      </w:hyperlink>
-    </w:p>
-    <w:p>
-      <w:pPr>
-        <w:pStyle w:val="TOC3"/>
-        <w:rPr>
-          <w:rFonts w:asciiTheme="minorHAnsi" w:eastAsiaTheme="minorEastAsia" w:hAnsiTheme="minorHAnsi" w:cstheme="minorBidi"/>
-          <w:noProof/>
-          <w:szCs w:val="22"/>
-          <w:lang w:val="de-AT" w:eastAsia="de-AT"/>
-        </w:rPr>
-      </w:pPr>
-      <w:hyperlink w:anchor="_Toc430177166" w:history="1">
-        <w:r>
-          <w:rPr>
-            <w:rStyle w:val="Hyperlink"/>
-            <w:noProof/>
-            <w:lang w:val="de-AT"/>
-          </w:rPr>
-          <w:t>1.1.1</w:t>
-        </w:r>
-        <w:r>
-          <w:rPr>
-            <w:rFonts w:asciiTheme="minorHAnsi" w:eastAsiaTheme="minorEastAsia" w:hAnsiTheme="minorHAnsi" w:cstheme="minorBidi"/>
-            <w:noProof/>
-            <w:szCs w:val="22"/>
-            <w:lang w:val="de-AT" w:eastAsia="de-AT"/>
-          </w:rPr>
-          <w:tab/>
-        </w:r>
-        <w:r>
-          <w:rPr>
-            <w:rStyle w:val="Hyperlink"/>
-            <w:noProof/>
-            <w:lang w:val="de-AT"/>
-          </w:rPr>
-          <w:t>Überschrift Tiefe 3</w:t>
-        </w:r>
-        <w:r>
-          <w:rPr>
-            <w:noProof/>
-            <w:webHidden/>
-            <w:lang w:val="de-AT"/>
-          </w:rPr>
-          <w:tab/>
-        </w:r>
-        <w:r>
-          <w:rPr>
-            <w:noProof/>
-            <w:webHidden/>
-            <w:lang w:val="de-AT"/>
-          </w:rPr>
-          <w:fldChar w:fldCharType="begin"/>
-        </w:r>
-        <w:r>
-          <w:rPr>
-            <w:noProof/>
-            <w:webHidden/>
-            <w:lang w:val="de-AT"/>
-          </w:rPr>
-          <w:instrText xml:space="preserve"> PAGEREF _Toc430177166 \h </w:instrText>
-        </w:r>
-        <w:r>
-          <w:rPr>
-            <w:noProof/>
-            <w:webHidden/>
-            <w:lang w:val="de-AT"/>
-          </w:rPr>
-        </w:r>
-        <w:r>
-          <w:rPr>
-            <w:noProof/>
-            <w:webHidden/>
-            <w:lang w:val="de-AT"/>
-          </w:rPr>
-          <w:fldChar w:fldCharType="separate"/>
-        </w:r>
-        <w:r>
-          <w:rPr>
-            <w:noProof/>
-            <w:webHidden/>
-            <w:lang w:val="de-AT"/>
-          </w:rPr>
-          <w:t>5</w:t>
-        </w:r>
-        <w:r>
-          <w:rPr>
-            <w:noProof/>
-            <w:webHidden/>
-            <w:lang w:val="de-AT"/>
-          </w:rPr>
-          <w:fldChar w:fldCharType="end"/>
-        </w:r>
-      </w:hyperlink>
-    </w:p>
-    <w:p>
-      <w:pPr>
-        <w:pStyle w:val="TOC1"/>
-        <w:rPr>
-          <w:rFonts w:asciiTheme="minorHAnsi" w:eastAsiaTheme="minorEastAsia" w:hAnsiTheme="minorHAnsi" w:cstheme="minorBidi"/>
-          <w:bCs w:val="0"/>
-          <w:noProof/>
-          <w:lang w:val="de-AT" w:eastAsia="de-AT"/>
-        </w:rPr>
-      </w:pPr>
-      <w:hyperlink w:anchor="_Toc430177167" w:history="1">
-        <w:r>
-          <w:rPr>
-            <w:rStyle w:val="Hyperlink"/>
-            <w:noProof/>
-            <w:lang w:val="de-AT"/>
-          </w:rPr>
-          <w:t>2</w:t>
-        </w:r>
-        <w:r>
-          <w:rPr>
-            <w:rFonts w:asciiTheme="minorHAnsi" w:eastAsiaTheme="minorEastAsia" w:hAnsiTheme="minorHAnsi" w:cstheme="minorBidi"/>
-            <w:bCs w:val="0"/>
-            <w:noProof/>
-            <w:lang w:val="de-AT" w:eastAsia="de-AT"/>
-          </w:rPr>
-          <w:tab/>
-        </w:r>
-        <w:r>
-          <w:rPr>
-            <w:rStyle w:val="Hyperlink"/>
-            <w:noProof/>
-            <w:lang w:val="de-AT"/>
-          </w:rPr>
-          <w:t>Überschrift des zweiten Kapitels</w:t>
-        </w:r>
-        <w:r>
-          <w:rPr>
-            <w:noProof/>
-            <w:webHidden/>
-            <w:lang w:val="de-AT"/>
-          </w:rPr>
-          <w:tab/>
-        </w:r>
-        <w:r>
-          <w:rPr>
-            <w:noProof/>
-            <w:webHidden/>
-            <w:lang w:val="de-AT"/>
-          </w:rPr>
-          <w:fldChar w:fldCharType="begin"/>
-        </w:r>
-        <w:r>
-          <w:rPr>
-            <w:noProof/>
-            <w:webHidden/>
-            <w:lang w:val="de-AT"/>
-          </w:rPr>
-          <w:instrText xml:space="preserve"> PAGEREF _Toc430177167 \h </w:instrText>
-        </w:r>
-        <w:r>
-          <w:rPr>
-            <w:noProof/>
-            <w:webHidden/>
-            <w:lang w:val="de-AT"/>
-          </w:rPr>
-        </w:r>
-        <w:r>
-          <w:rPr>
-            <w:noProof/>
-            <w:webHidden/>
-            <w:lang w:val="de-AT"/>
-          </w:rPr>
-          <w:fldChar w:fldCharType="separate"/>
-        </w:r>
-        <w:r>
-          <w:rPr>
-            <w:noProof/>
-            <w:webHidden/>
-            <w:lang w:val="de-AT"/>
-          </w:rPr>
-          <w:t>5</w:t>
-        </w:r>
-        <w:r>
-          <w:rPr>
-            <w:noProof/>
-            <w:webHidden/>
-            <w:lang w:val="de-AT"/>
           </w:rPr>
           <w:fldChar w:fldCharType="end"/>
         </w:r>
@@ -1248,17 +1057,17 @@
           <w:bCs w:val="0"/>
           <w:noProof/>
           <w:szCs w:val="22"/>
-          <w:lang w:val="de-AT" w:eastAsia="de-AT"/>
-        </w:rPr>
-      </w:pPr>
-      <w:hyperlink w:anchor="_Toc430177168" w:history="1">
+          <w:lang w:val="en-US" w:eastAsia="en-US"/>
+        </w:rPr>
+      </w:pPr>
+      <w:hyperlink w:anchor="_Toc79737578" w:history="1">
         <w:r>
           <w:rPr>
             <w:rStyle w:val="Hyperlink"/>
             <w:noProof/>
             <w:lang w:val="de-AT"/>
           </w:rPr>
-          <w:t>2.1</w:t>
+          <w:t>1.2</w:t>
         </w:r>
         <w:r>
           <w:rPr>
@@ -1266,7 +1075,7 @@
             <w:bCs w:val="0"/>
             <w:noProof/>
             <w:szCs w:val="22"/>
-            <w:lang w:val="de-AT" w:eastAsia="de-AT"/>
+            <w:lang w:val="en-US" w:eastAsia="en-US"/>
           </w:rPr>
           <w:tab/>
         </w:r>
@@ -1276,21 +1085,105 @@
             <w:noProof/>
             <w:lang w:val="de-AT"/>
           </w:rPr>
-          <w:t>Überschrift Tiefe 2</w:t>
+          <w:t>Restliche Woche</w:t>
         </w:r>
         <w:r>
           <w:rPr>
             <w:noProof/>
             <w:webHidden/>
+          </w:rPr>
+          <w:tab/>
+        </w:r>
+        <w:r>
+          <w:rPr>
+            <w:noProof/>
+            <w:webHidden/>
+          </w:rPr>
+          <w:fldChar w:fldCharType="begin"/>
+        </w:r>
+        <w:r>
+          <w:rPr>
+            <w:noProof/>
+            <w:webHidden/>
+          </w:rPr>
+          <w:instrText xml:space="preserve"> PAGEREF _Toc79737578 \h </w:instrText>
+        </w:r>
+        <w:r>
+          <w:rPr>
+            <w:noProof/>
+            <w:webHidden/>
+          </w:rPr>
+        </w:r>
+        <w:r>
+          <w:rPr>
+            <w:noProof/>
+            <w:webHidden/>
+          </w:rPr>
+          <w:fldChar w:fldCharType="separate"/>
+        </w:r>
+        <w:r>
+          <w:rPr>
+            <w:noProof/>
+            <w:webHidden/>
+          </w:rPr>
+          <w:t>4</w:t>
+        </w:r>
+        <w:r>
+          <w:rPr>
+            <w:noProof/>
+            <w:webHidden/>
+          </w:rPr>
+          <w:fldChar w:fldCharType="end"/>
+        </w:r>
+      </w:hyperlink>
+    </w:p>
+    <w:p>
+      <w:pPr>
+        <w:pStyle w:val="TOC1"/>
+        <w:rPr>
+          <w:rFonts w:asciiTheme="minorHAnsi" w:eastAsiaTheme="minorEastAsia" w:hAnsiTheme="minorHAnsi" w:cstheme="minorBidi"/>
+          <w:bCs w:val="0"/>
+          <w:noProof/>
+          <w:lang w:val="en-US" w:eastAsia="en-US"/>
+        </w:rPr>
+      </w:pPr>
+      <w:hyperlink w:anchor="_Toc79737579" w:history="1">
+        <w:r>
+          <w:rPr>
+            <w:rStyle w:val="Hyperlink"/>
+            <w:noProof/>
             <w:lang w:val="de-AT"/>
           </w:rPr>
+          <w:t>2</w:t>
+        </w:r>
+        <w:r>
+          <w:rPr>
+            <w:rFonts w:asciiTheme="minorHAnsi" w:eastAsiaTheme="minorEastAsia" w:hAnsiTheme="minorHAnsi" w:cstheme="minorBidi"/>
+            <w:bCs w:val="0"/>
+            <w:noProof/>
+            <w:lang w:val="en-US" w:eastAsia="en-US"/>
+          </w:rPr>
           <w:tab/>
         </w:r>
         <w:r>
           <w:rPr>
+            <w:rStyle w:val="Hyperlink"/>
+            <w:noProof/>
+            <w:lang w:val="de-AT"/>
+          </w:rPr>
+          <w:t>Reflexion</w:t>
+        </w:r>
+        <w:r>
+          <w:rPr>
             <w:noProof/>
             <w:webHidden/>
-            <w:lang w:val="de-AT"/>
+          </w:rPr>
+          <w:tab/>
+        </w:r>
+        <w:r>
+          <w:rPr>
+            <w:noProof/>
+            <w:webHidden/>
           </w:rPr>
           <w:fldChar w:fldCharType="begin"/>
         </w:r>
@@ -1298,22 +1191,19 @@
           <w:rPr>
             <w:noProof/>
             <w:webHidden/>
-            <w:lang w:val="de-AT"/>
-          </w:rPr>
-          <w:instrText xml:space="preserve"> PAGEREF _Toc430177168 \h </w:instrText>
+          </w:rPr>
+          <w:instrText xml:space="preserve"> PAGEREF _Toc79737579 \h </w:instrText>
         </w:r>
         <w:r>
           <w:rPr>
             <w:noProof/>
             <w:webHidden/>
-            <w:lang w:val="de-AT"/>
           </w:rPr>
         </w:r>
         <w:r>
           <w:rPr>
             <w:noProof/>
             <w:webHidden/>
-            <w:lang w:val="de-AT"/>
           </w:rPr>
           <w:fldChar w:fldCharType="separate"/>
         </w:r>
@@ -1321,15 +1211,13 @@
           <w:rPr>
             <w:noProof/>
             <w:webHidden/>
-            <w:lang w:val="de-AT"/>
-          </w:rPr>
-          <w:t>5</w:t>
+          </w:rPr>
+          <w:t>4</w:t>
         </w:r>
         <w:r>
           <w:rPr>
             <w:noProof/>
             <w:webHidden/>
-            <w:lang w:val="de-AT"/>
           </w:rPr>
           <w:fldChar w:fldCharType="end"/>
         </w:r>
@@ -1347,17 +1235,17 @@
           <w:bCs w:val="0"/>
           <w:noProof/>
           <w:szCs w:val="22"/>
-          <w:lang w:val="de-AT" w:eastAsia="de-AT"/>
-        </w:rPr>
-      </w:pPr>
-      <w:hyperlink w:anchor="_Toc430177169" w:history="1">
+          <w:lang w:val="en-US" w:eastAsia="en-US"/>
+        </w:rPr>
+      </w:pPr>
+      <w:hyperlink w:anchor="_Toc79737580" w:history="1">
         <w:r>
           <w:rPr>
             <w:rStyle w:val="Hyperlink"/>
             <w:noProof/>
-            <w:lang w:val="de-AT" w:eastAsia="en-US" w:bidi="en-US"/>
-          </w:rPr>
-          <w:t>2.2</w:t>
+            <w:lang w:val="de-AT"/>
+          </w:rPr>
+          <w:t>2.1</w:t>
         </w:r>
         <w:r>
           <w:rPr>
@@ -1365,7 +1253,7 @@
             <w:bCs w:val="0"/>
             <w:noProof/>
             <w:szCs w:val="22"/>
-            <w:lang w:val="de-AT" w:eastAsia="de-AT"/>
+            <w:lang w:val="en-US" w:eastAsia="en-US"/>
           </w:rPr>
           <w:tab/>
         </w:r>
@@ -1373,15 +1261,14 @@
           <w:rPr>
             <w:rStyle w:val="Hyperlink"/>
             <w:noProof/>
-            <w:lang w:val="de-AT" w:eastAsia="en-US" w:bidi="en-US"/>
-          </w:rPr>
-          <w:t>Überschrift Tiefe 2</w:t>
+            <w:lang w:val="de-AT"/>
+          </w:rPr>
+          <w:t>Notizen</w:t>
         </w:r>
         <w:r>
           <w:rPr>
             <w:noProof/>
             <w:webHidden/>
-            <w:lang w:val="de-AT"/>
           </w:rPr>
           <w:tab/>
         </w:r>
@@ -1389,7 +1276,6 @@
           <w:rPr>
             <w:noProof/>
             <w:webHidden/>
-            <w:lang w:val="de-AT"/>
           </w:rPr>
           <w:fldChar w:fldCharType="begin"/>
         </w:r>
@@ -1397,22 +1283,19 @@
           <w:rPr>
             <w:noProof/>
             <w:webHidden/>
-            <w:lang w:val="de-AT"/>
-          </w:rPr>
-          <w:instrText xml:space="preserve"> PAGEREF _Toc430177169 \h </w:instrText>
+          </w:rPr>
+          <w:instrText xml:space="preserve"> PAGEREF _Toc79737580 \h </w:instrText>
         </w:r>
         <w:r>
           <w:rPr>
             <w:noProof/>
             <w:webHidden/>
-            <w:lang w:val="de-AT"/>
           </w:rPr>
         </w:r>
         <w:r>
           <w:rPr>
             <w:noProof/>
             <w:webHidden/>
-            <w:lang w:val="de-AT"/>
           </w:rPr>
           <w:fldChar w:fldCharType="separate"/>
         </w:r>
@@ -1420,108 +1303,13 @@
           <w:rPr>
             <w:noProof/>
             <w:webHidden/>
-            <w:lang w:val="de-AT"/>
-          </w:rPr>
-          <w:t>5</w:t>
+          </w:rPr>
+          <w:t>4</w:t>
         </w:r>
         <w:r>
           <w:rPr>
             <w:noProof/>
             <w:webHidden/>
-            <w:lang w:val="de-AT"/>
-          </w:rPr>
-          <w:fldChar w:fldCharType="end"/>
-        </w:r>
-      </w:hyperlink>
-    </w:p>
-    <w:p>
-      <w:pPr>
-        <w:pStyle w:val="TOC3"/>
-        <w:rPr>
-          <w:rFonts w:asciiTheme="minorHAnsi" w:eastAsiaTheme="minorEastAsia" w:hAnsiTheme="minorHAnsi" w:cstheme="minorBidi"/>
-          <w:noProof/>
-          <w:szCs w:val="22"/>
-          <w:lang w:val="de-AT" w:eastAsia="de-AT"/>
-        </w:rPr>
-      </w:pPr>
-      <w:hyperlink w:anchor="_Toc430177170" w:history="1">
-        <w:r>
-          <w:rPr>
-            <w:rStyle w:val="Hyperlink"/>
-            <w:noProof/>
-            <w:lang w:val="de-AT"/>
-          </w:rPr>
-          <w:t>2.2.1</w:t>
-        </w:r>
-        <w:r>
-          <w:rPr>
-            <w:rFonts w:asciiTheme="minorHAnsi" w:eastAsiaTheme="minorEastAsia" w:hAnsiTheme="minorHAnsi" w:cstheme="minorBidi"/>
-            <w:noProof/>
-            <w:szCs w:val="22"/>
-            <w:lang w:val="de-AT" w:eastAsia="de-AT"/>
-          </w:rPr>
-          <w:tab/>
-        </w:r>
-        <w:r>
-          <w:rPr>
-            <w:rStyle w:val="Hyperlink"/>
-            <w:noProof/>
-            <w:lang w:val="de-AT"/>
-          </w:rPr>
-          <w:t>Überschrift Tiefe 3</w:t>
-        </w:r>
-        <w:r>
-          <w:rPr>
-            <w:noProof/>
-            <w:webHidden/>
-            <w:lang w:val="de-AT"/>
-          </w:rPr>
-          <w:tab/>
-        </w:r>
-        <w:r>
-          <w:rPr>
-            <w:noProof/>
-            <w:webHidden/>
-            <w:lang w:val="de-AT"/>
-          </w:rPr>
-          <w:fldChar w:fldCharType="begin"/>
-        </w:r>
-        <w:r>
-          <w:rPr>
-            <w:noProof/>
-            <w:webHidden/>
-            <w:lang w:val="de-AT"/>
-          </w:rPr>
-          <w:instrText xml:space="preserve"> PAGEREF _Toc430177170 \h </w:instrText>
-        </w:r>
-        <w:r>
-          <w:rPr>
-            <w:noProof/>
-            <w:webHidden/>
-            <w:lang w:val="de-AT"/>
-          </w:rPr>
-        </w:r>
-        <w:r>
-          <w:rPr>
-            <w:noProof/>
-            <w:webHidden/>
-            <w:lang w:val="de-AT"/>
-          </w:rPr>
-          <w:fldChar w:fldCharType="separate"/>
-        </w:r>
-        <w:r>
-          <w:rPr>
-            <w:noProof/>
-            <w:webHidden/>
-            <w:lang w:val="de-AT"/>
-          </w:rPr>
-          <w:t>6</w:t>
-        </w:r>
-        <w:r>
-          <w:rPr>
-            <w:noProof/>
-            <w:webHidden/>
-            <w:lang w:val="de-AT"/>
           </w:rPr>
           <w:fldChar w:fldCharType="end"/>
         </w:r>
@@ -1534,10 +1322,10 @@
           <w:rFonts w:asciiTheme="minorHAnsi" w:eastAsiaTheme="minorEastAsia" w:hAnsiTheme="minorHAnsi" w:cstheme="minorBidi"/>
           <w:bCs w:val="0"/>
           <w:noProof/>
-          <w:lang w:val="de-AT" w:eastAsia="de-AT"/>
-        </w:rPr>
-      </w:pPr>
-      <w:hyperlink w:anchor="_Toc430177171" w:history="1">
+          <w:lang w:val="en-US" w:eastAsia="en-US"/>
+        </w:rPr>
+      </w:pPr>
+      <w:hyperlink w:anchor="_Toc79737581" w:history="1">
         <w:r>
           <w:rPr>
             <w:rStyle w:val="Hyperlink"/>
@@ -1550,7 +1338,6 @@
           <w:rPr>
             <w:noProof/>
             <w:webHidden/>
-            <w:lang w:val="de-AT"/>
           </w:rPr>
           <w:tab/>
         </w:r>
@@ -1558,7 +1345,6 @@
           <w:rPr>
             <w:noProof/>
             <w:webHidden/>
-            <w:lang w:val="de-AT"/>
           </w:rPr>
           <w:fldChar w:fldCharType="begin"/>
         </w:r>
@@ -1566,22 +1352,19 @@
           <w:rPr>
             <w:noProof/>
             <w:webHidden/>
-            <w:lang w:val="de-AT"/>
-          </w:rPr>
-          <w:instrText xml:space="preserve"> PAGEREF _Toc430177171 \h </w:instrText>
+          </w:rPr>
+          <w:instrText xml:space="preserve"> PAGEREF _Toc79737581 \h </w:instrText>
         </w:r>
         <w:r>
           <w:rPr>
             <w:noProof/>
             <w:webHidden/>
-            <w:lang w:val="de-AT"/>
           </w:rPr>
         </w:r>
         <w:r>
           <w:rPr>
             <w:noProof/>
             <w:webHidden/>
-            <w:lang w:val="de-AT"/>
           </w:rPr>
           <w:fldChar w:fldCharType="separate"/>
         </w:r>
@@ -1589,15 +1372,13 @@
           <w:rPr>
             <w:noProof/>
             <w:webHidden/>
-            <w:lang w:val="de-AT"/>
-          </w:rPr>
-          <w:t>7</w:t>
+          </w:rPr>
+          <w:t>5</w:t>
         </w:r>
         <w:r>
           <w:rPr>
             <w:noProof/>
             <w:webHidden/>
-            <w:lang w:val="de-AT"/>
           </w:rPr>
           <w:fldChar w:fldCharType="end"/>
         </w:r>
@@ -1610,10 +1391,10 @@
           <w:rFonts w:asciiTheme="minorHAnsi" w:eastAsiaTheme="minorEastAsia" w:hAnsiTheme="minorHAnsi" w:cstheme="minorBidi"/>
           <w:bCs w:val="0"/>
           <w:noProof/>
-          <w:lang w:val="de-AT" w:eastAsia="de-AT"/>
-        </w:rPr>
-      </w:pPr>
-      <w:hyperlink w:anchor="_Toc430177172" w:history="1">
+          <w:lang w:val="en-US" w:eastAsia="en-US"/>
+        </w:rPr>
+      </w:pPr>
+      <w:hyperlink w:anchor="_Toc79737582" w:history="1">
         <w:r>
           <w:rPr>
             <w:rStyle w:val="Hyperlink"/>
@@ -1626,7 +1407,6 @@
           <w:rPr>
             <w:noProof/>
             <w:webHidden/>
-            <w:lang w:val="de-AT"/>
           </w:rPr>
           <w:tab/>
         </w:r>
@@ -1634,7 +1414,6 @@
           <w:rPr>
             <w:noProof/>
             <w:webHidden/>
-            <w:lang w:val="de-AT"/>
           </w:rPr>
           <w:fldChar w:fldCharType="begin"/>
         </w:r>
@@ -1642,22 +1421,19 @@
           <w:rPr>
             <w:noProof/>
             <w:webHidden/>
-            <w:lang w:val="de-AT"/>
-          </w:rPr>
-          <w:instrText xml:space="preserve"> PAGEREF _Toc430177172 \h </w:instrText>
+          </w:rPr>
+          <w:instrText xml:space="preserve"> PAGEREF _Toc79737582 \h </w:instrText>
         </w:r>
         <w:r>
           <w:rPr>
             <w:noProof/>
             <w:webHidden/>
-            <w:lang w:val="de-AT"/>
           </w:rPr>
         </w:r>
         <w:r>
           <w:rPr>
             <w:noProof/>
             <w:webHidden/>
-            <w:lang w:val="de-AT"/>
           </w:rPr>
           <w:fldChar w:fldCharType="separate"/>
         </w:r>
@@ -1665,15 +1441,13 @@
           <w:rPr>
             <w:noProof/>
             <w:webHidden/>
-            <w:lang w:val="de-AT"/>
-          </w:rPr>
-          <w:t>8</w:t>
+          </w:rPr>
+          <w:t>6</w:t>
         </w:r>
         <w:r>
           <w:rPr>
             <w:noProof/>
             <w:webHidden/>
-            <w:lang w:val="de-AT"/>
           </w:rPr>
           <w:fldChar w:fldCharType="end"/>
         </w:r>
@@ -1686,10 +1460,10 @@
           <w:rFonts w:asciiTheme="minorHAnsi" w:eastAsiaTheme="minorEastAsia" w:hAnsiTheme="minorHAnsi" w:cstheme="minorBidi"/>
           <w:bCs w:val="0"/>
           <w:noProof/>
-          <w:lang w:val="de-AT" w:eastAsia="de-AT"/>
-        </w:rPr>
-      </w:pPr>
-      <w:hyperlink w:anchor="_Toc430177173" w:history="1">
+          <w:lang w:val="en-US" w:eastAsia="en-US"/>
+        </w:rPr>
+      </w:pPr>
+      <w:hyperlink w:anchor="_Toc79737583" w:history="1">
         <w:r>
           <w:rPr>
             <w:rStyle w:val="Hyperlink"/>
@@ -1702,7 +1476,6 @@
           <w:rPr>
             <w:noProof/>
             <w:webHidden/>
-            <w:lang w:val="de-AT"/>
           </w:rPr>
           <w:tab/>
         </w:r>
@@ -1710,7 +1483,6 @@
           <w:rPr>
             <w:noProof/>
             <w:webHidden/>
-            <w:lang w:val="de-AT"/>
           </w:rPr>
           <w:fldChar w:fldCharType="begin"/>
         </w:r>
@@ -1718,22 +1490,19 @@
           <w:rPr>
             <w:noProof/>
             <w:webHidden/>
-            <w:lang w:val="de-AT"/>
-          </w:rPr>
-          <w:instrText xml:space="preserve"> PAGEREF _Toc430177173 \h </w:instrText>
+          </w:rPr>
+          <w:instrText xml:space="preserve"> PAGEREF _Toc79737583 \h </w:instrText>
         </w:r>
         <w:r>
           <w:rPr>
             <w:noProof/>
             <w:webHidden/>
-            <w:lang w:val="de-AT"/>
           </w:rPr>
         </w:r>
         <w:r>
           <w:rPr>
             <w:noProof/>
             <w:webHidden/>
-            <w:lang w:val="de-AT"/>
           </w:rPr>
           <w:fldChar w:fldCharType="separate"/>
         </w:r>
@@ -1741,15 +1510,13 @@
           <w:rPr>
             <w:noProof/>
             <w:webHidden/>
-            <w:lang w:val="de-AT"/>
-          </w:rPr>
-          <w:t>9</w:t>
+          </w:rPr>
+          <w:t>7</w:t>
         </w:r>
         <w:r>
           <w:rPr>
             <w:noProof/>
             <w:webHidden/>
-            <w:lang w:val="de-AT"/>
           </w:rPr>
           <w:fldChar w:fldCharType="end"/>
         </w:r>
@@ -1762,10 +1529,10 @@
           <w:rFonts w:asciiTheme="minorHAnsi" w:eastAsiaTheme="minorEastAsia" w:hAnsiTheme="minorHAnsi" w:cstheme="minorBidi"/>
           <w:bCs w:val="0"/>
           <w:noProof/>
-          <w:lang w:val="de-AT" w:eastAsia="de-AT"/>
-        </w:rPr>
-      </w:pPr>
-      <w:hyperlink w:anchor="_Toc430177174" w:history="1">
+          <w:lang w:val="en-US" w:eastAsia="en-US"/>
+        </w:rPr>
+      </w:pPr>
+      <w:hyperlink w:anchor="_Toc79737584" w:history="1">
         <w:r>
           <w:rPr>
             <w:rStyle w:val="Hyperlink"/>
@@ -1778,7 +1545,6 @@
           <w:rPr>
             <w:noProof/>
             <w:webHidden/>
-            <w:lang w:val="de-AT"/>
           </w:rPr>
           <w:tab/>
         </w:r>
@@ -1786,7 +1552,6 @@
           <w:rPr>
             <w:noProof/>
             <w:webHidden/>
-            <w:lang w:val="de-AT"/>
           </w:rPr>
           <w:fldChar w:fldCharType="begin"/>
         </w:r>
@@ -1794,22 +1559,19 @@
           <w:rPr>
             <w:noProof/>
             <w:webHidden/>
-            <w:lang w:val="de-AT"/>
-          </w:rPr>
-          <w:instrText xml:space="preserve"> PAGEREF _Toc430177174 \h </w:instrText>
+          </w:rPr>
+          <w:instrText xml:space="preserve"> PAGEREF _Toc79737584 \h </w:instrText>
         </w:r>
         <w:r>
           <w:rPr>
             <w:noProof/>
             <w:webHidden/>
-            <w:lang w:val="de-AT"/>
           </w:rPr>
         </w:r>
         <w:r>
           <w:rPr>
             <w:noProof/>
             <w:webHidden/>
-            <w:lang w:val="de-AT"/>
           </w:rPr>
           <w:fldChar w:fldCharType="separate"/>
         </w:r>
@@ -1817,15 +1579,13 @@
           <w:rPr>
             <w:noProof/>
             <w:webHidden/>
-            <w:lang w:val="de-AT"/>
-          </w:rPr>
-          <w:t>10</w:t>
+          </w:rPr>
+          <w:t>8</w:t>
         </w:r>
         <w:r>
           <w:rPr>
             <w:noProof/>
             <w:webHidden/>
-            <w:lang w:val="de-AT"/>
           </w:rPr>
           <w:fldChar w:fldCharType="end"/>
         </w:r>
@@ -1838,10 +1598,10 @@
           <w:rFonts w:asciiTheme="minorHAnsi" w:eastAsiaTheme="minorEastAsia" w:hAnsiTheme="minorHAnsi" w:cstheme="minorBidi"/>
           <w:bCs w:val="0"/>
           <w:noProof/>
-          <w:lang w:val="de-AT" w:eastAsia="de-AT"/>
-        </w:rPr>
-      </w:pPr>
-      <w:hyperlink w:anchor="_Toc430177175" w:history="1">
+          <w:lang w:val="en-US" w:eastAsia="en-US"/>
+        </w:rPr>
+      </w:pPr>
+      <w:hyperlink w:anchor="_Toc79737585" w:history="1">
         <w:r>
           <w:rPr>
             <w:rStyle w:val="Hyperlink"/>
@@ -1854,7 +1614,6 @@
           <w:rPr>
             <w:noProof/>
             <w:webHidden/>
-            <w:lang w:val="de-AT"/>
           </w:rPr>
           <w:tab/>
         </w:r>
@@ -1862,7 +1621,6 @@
           <w:rPr>
             <w:noProof/>
             <w:webHidden/>
-            <w:lang w:val="de-AT"/>
           </w:rPr>
           <w:fldChar w:fldCharType="begin"/>
         </w:r>
@@ -1870,22 +1628,19 @@
           <w:rPr>
             <w:noProof/>
             <w:webHidden/>
-            <w:lang w:val="de-AT"/>
-          </w:rPr>
-          <w:instrText xml:space="preserve"> PAGEREF _Toc430177175 \h </w:instrText>
+          </w:rPr>
+          <w:instrText xml:space="preserve"> PAGEREF _Toc79737585 \h </w:instrText>
         </w:r>
         <w:r>
           <w:rPr>
             <w:noProof/>
             <w:webHidden/>
-            <w:lang w:val="de-AT"/>
           </w:rPr>
         </w:r>
         <w:r>
           <w:rPr>
             <w:noProof/>
             <w:webHidden/>
-            <w:lang w:val="de-AT"/>
           </w:rPr>
           <w:fldChar w:fldCharType="separate"/>
         </w:r>
@@ -1893,15 +1648,13 @@
           <w:rPr>
             <w:noProof/>
             <w:webHidden/>
-            <w:lang w:val="de-AT"/>
-          </w:rPr>
-          <w:t>11</w:t>
+          </w:rPr>
+          <w:t>9</w:t>
         </w:r>
         <w:r>
           <w:rPr>
             <w:noProof/>
             <w:webHidden/>
-            <w:lang w:val="de-AT"/>
           </w:rPr>
           <w:fldChar w:fldCharType="end"/>
         </w:r>
@@ -1914,10 +1667,10 @@
           <w:rFonts w:asciiTheme="minorHAnsi" w:eastAsiaTheme="minorEastAsia" w:hAnsiTheme="minorHAnsi" w:cstheme="minorBidi"/>
           <w:bCs w:val="0"/>
           <w:noProof/>
-          <w:lang w:val="de-AT" w:eastAsia="de-AT"/>
-        </w:rPr>
-      </w:pPr>
-      <w:hyperlink w:anchor="_Toc430177176" w:history="1">
+          <w:lang w:val="en-US" w:eastAsia="en-US"/>
+        </w:rPr>
+      </w:pPr>
+      <w:hyperlink w:anchor="_Toc79737586" w:history="1">
         <w:r>
           <w:rPr>
             <w:rStyle w:val="Hyperlink"/>
@@ -1930,7 +1683,6 @@
           <w:rPr>
             <w:noProof/>
             <w:webHidden/>
-            <w:lang w:val="de-AT"/>
           </w:rPr>
           <w:tab/>
         </w:r>
@@ -1938,7 +1690,6 @@
           <w:rPr>
             <w:noProof/>
             <w:webHidden/>
-            <w:lang w:val="de-AT"/>
           </w:rPr>
           <w:fldChar w:fldCharType="begin"/>
         </w:r>
@@ -1946,22 +1697,19 @@
           <w:rPr>
             <w:noProof/>
             <w:webHidden/>
-            <w:lang w:val="de-AT"/>
-          </w:rPr>
-          <w:instrText xml:space="preserve"> PAGEREF _Toc430177176 \h </w:instrText>
+          </w:rPr>
+          <w:instrText xml:space="preserve"> PAGEREF _Toc79737586 \h </w:instrText>
         </w:r>
         <w:r>
           <w:rPr>
             <w:noProof/>
             <w:webHidden/>
-            <w:lang w:val="de-AT"/>
           </w:rPr>
         </w:r>
         <w:r>
           <w:rPr>
             <w:noProof/>
             <w:webHidden/>
-            <w:lang w:val="de-AT"/>
           </w:rPr>
           <w:fldChar w:fldCharType="separate"/>
         </w:r>
@@ -1969,15 +1717,13 @@
           <w:rPr>
             <w:noProof/>
             <w:webHidden/>
-            <w:lang w:val="de-AT"/>
-          </w:rPr>
-          <w:t>12</w:t>
+          </w:rPr>
+          <w:t>10</w:t>
         </w:r>
         <w:r>
           <w:rPr>
             <w:noProof/>
             <w:webHidden/>
-            <w:lang w:val="de-AT"/>
           </w:rPr>
           <w:fldChar w:fldCharType="end"/>
         </w:r>
@@ -2044,7 +1790,7 @@
           <w:lang w:val="de-AT"/>
         </w:rPr>
       </w:pPr>
-      <w:bookmarkStart w:id="4" w:name="_Toc114210880"/>
+      <w:bookmarkStart w:id="5" w:name="_Toc114210880"/>
       <w:r>
         <w:rPr>
           <w:kern w:val="0"/>
@@ -2054,7 +1800,8 @@
         </w:rPr>
         <w:br w:type="page"/>
       </w:r>
-      <w:bookmarkEnd w:id="4"/>
+      <w:bookmarkStart w:id="6" w:name="_Toc79737576"/>
+      <w:bookmarkEnd w:id="5"/>
       <w:r>
         <w:rPr>
           <w:lang w:val="de-AT"/>
@@ -2062,6 +1809,65 @@
         <w:lastRenderedPageBreak/>
         <w:t>Woche 1</w:t>
       </w:r>
+      <w:bookmarkEnd w:id="6"/>
+    </w:p>
+    <w:p>
+      <w:pPr>
+        <w:pStyle w:val="Heading2"/>
+        <w:rPr>
+          <w:lang w:val="de-AT"/>
+        </w:rPr>
+      </w:pPr>
+      <w:bookmarkStart w:id="7" w:name="_Toc79737577"/>
+      <w:r>
+        <w:rPr>
+          <w:lang w:val="de-AT"/>
+        </w:rPr>
+        <w:t>Erster Tag</w:t>
+      </w:r>
+      <w:bookmarkEnd w:id="7"/>
+    </w:p>
+    <w:p>
+      <w:pPr>
+        <w:rPr>
+          <w:lang w:val="de-AT"/>
+        </w:rPr>
+      </w:pPr>
+      <w:r>
+        <w:rPr>
+          <w:lang w:val="de-AT"/>
+        </w:rPr>
+        <w:t xml:space="preserve">Mein erster Arbeitstag fand in Fischamend statt, Dort bekam ich die wichtigsten Informationen über interne Abläufe wie Zeiterfassung, Tech-Support, etc., sowie einen generellen Überblick über die Struktur des Unternehmens. </w:t>
+      </w:r>
+      <w:r>
+        <w:rPr>
+          <w:lang w:val="de-AT"/>
+        </w:rPr>
+        <w:t>Des Weitern hatte ich die Möglichkeit das Development Team in einer Zoom Konferenz kennenzulernen und mir wurde mein Firmen-Laptop ausgehändigt.</w:t>
+      </w:r>
+    </w:p>
+    <w:p>
+      <w:pPr>
+        <w:rPr>
+          <w:lang w:val="de-AT"/>
+        </w:rPr>
+      </w:pPr>
+    </w:p>
+    <w:p>
+      <w:pPr>
+        <w:pStyle w:val="Heading2"/>
+        <w:rPr>
+          <w:lang w:val="de-AT"/>
+        </w:rPr>
+      </w:pPr>
+      <w:bookmarkStart w:id="8" w:name="_Toc79737578"/>
+      <w:r>
+        <w:rPr>
+          <w:lang w:val="de-AT"/>
+        </w:rPr>
+        <w:t>Restliche Woche</w:t>
+      </w:r>
+      <w:bookmarkEnd w:id="8"/>
     </w:p>
     <w:p>
       <w:pPr>
@@ -2075,13 +1881,27 @@
           <w:szCs w:val="22"/>
           <w:lang w:val="de-AT"/>
         </w:rPr>
-        <w:t xml:space="preserve">In der ersten Woche war ich, nachdem mein Arbeitsplatz fertig eingerichted war, hauptsächlich damit beschäftigt mir die für die Arbeit nötigen Kenntnisse anzueignen, beziehungsweise zu wiederholen. </w:t>
+        <w:t>In der ersten Woche war ich, nachdem mein Arbeitsplatz</w:t>
       </w:r>
       <w:r>
         <w:rPr>
           <w:szCs w:val="22"/>
           <w:lang w:val="de-AT"/>
         </w:rPr>
+        <w:t xml:space="preserve"> im wiener Büro</w:t>
+      </w:r>
+      <w:r>
+        <w:rPr>
+          <w:szCs w:val="22"/>
+          <w:lang w:val="de-AT"/>
+        </w:rPr>
+        <w:t xml:space="preserve"> fertig eingerichted war, hauptsächlich damit beschäftigt mir die für die Arbeit nötigen Kenntnisse anzueignen, beziehungsweise zu wiederholen. </w:t>
+      </w:r>
+      <w:r>
+        <w:rPr>
+          <w:szCs w:val="22"/>
+          <w:lang w:val="de-AT"/>
+        </w:rPr>
         <w:t>Dies</w:t>
       </w:r>
       <w:r>
@@ -2089,15 +1909,36 @@
           <w:szCs w:val="22"/>
           <w:lang w:val="de-AT"/>
         </w:rPr>
-        <w:t xml:space="preserve"> beinhaltete den Umgang mit Java, HTML5, Maven, Selenium und Git.</w:t>
-      </w:r>
-    </w:p>
-    <w:p>
-      <w:pPr>
+        <w:t xml:space="preserve"> beinhaltete den Umgang mit Java, HTML5, Maven, Selenium</w:t>
+      </w:r>
+      <w:r>
         <w:rPr>
           <w:szCs w:val="22"/>
           <w:lang w:val="de-AT"/>
         </w:rPr>
+        <w:t>, jUnit</w:t>
+      </w:r>
+      <w:r>
+        <w:rPr>
+          <w:szCs w:val="22"/>
+          <w:lang w:val="de-AT"/>
+        </w:rPr>
+        <w:t xml:space="preserve"> und Git.</w:t>
+      </w:r>
+      <w:r>
+        <w:rPr>
+          <w:szCs w:val="22"/>
+          <w:lang w:val="de-AT"/>
+        </w:rPr>
+        <w:t xml:space="preserve"> Das Ziel war mich darauf vorzubereiten automatisierte Tests zu schreiben und somit anzufangen produktive Arbeit zu leisten.</w:t>
+      </w:r>
+    </w:p>
+    <w:p>
+      <w:pPr>
+        <w:rPr>
+          <w:szCs w:val="22"/>
+          <w:lang w:val="de-AT"/>
+        </w:rPr>
       </w:pPr>
     </w:p>
     <w:p>
@@ -2107,12 +1948,14 @@
           <w:lang w:val="de-AT"/>
         </w:rPr>
       </w:pPr>
+      <w:bookmarkStart w:id="9" w:name="_Toc79737579"/>
       <w:r>
         <w:rPr>
           <w:lang w:val="de-AT"/>
         </w:rPr>
         <w:t>Reflexion</w:t>
       </w:r>
+      <w:bookmarkEnd w:id="9"/>
     </w:p>
     <w:p>
       <w:pPr>
@@ -2121,12 +1964,14 @@
           <w:lang w:val="de-AT"/>
         </w:rPr>
       </w:pPr>
+      <w:bookmarkStart w:id="10" w:name="_Toc79737580"/>
       <w:r>
         <w:rPr>
           <w:lang w:val="de-AT"/>
         </w:rPr>
         <w:t>Notizen</w:t>
       </w:r>
+      <w:bookmarkEnd w:id="10"/>
     </w:p>
     <w:p>
       <w:pPr>
@@ -2140,8 +1985,6 @@
         </w:rPr>
         <w:t>Am anfang schwierigkeiten das genaue Level meiner Kenntnisse zu vermitteln</w:t>
       </w:r>
-      <w:bookmarkStart w:id="5" w:name="_GoBack"/>
-      <w:bookmarkEnd w:id="5"/>
     </w:p>
     <w:p>
       <w:pPr>
@@ -2155,10 +1998,9 @@
           <w:lang w:val="de-AT"/>
         </w:rPr>
       </w:pPr>
-      <w:bookmarkStart w:id="6" w:name="_Toc114210888"/>
-      <w:bookmarkStart w:id="7" w:name="_Toc264537166"/>
-      <w:bookmarkStart w:id="8" w:name="_Toc264537894"/>
-      <w:bookmarkStart w:id="9" w:name="_Toc430177171"/>
+      <w:bookmarkStart w:id="11" w:name="_Toc114210888"/>
+      <w:bookmarkStart w:id="12" w:name="_Toc264537166"/>
+      <w:bookmarkStart w:id="13" w:name="_Toc264537894"/>
       <w:r>
         <w:rPr>
           <w:lang w:val="de-AT"/>
@@ -2174,6 +2016,7 @@
           <w:lang w:val="de-AT"/>
         </w:rPr>
       </w:pPr>
+      <w:bookmarkStart w:id="14" w:name="_Toc79737581"/>
       <w:r>
         <w:rPr>
           <w:lang w:val="de-AT"/>
@@ -2181,202 +2024,19 @@
         <w:lastRenderedPageBreak/>
         <w:t>Literaturverzeichnis</w:t>
       </w:r>
-      <w:bookmarkEnd w:id="6"/>
-      <w:bookmarkEnd w:id="7"/>
-      <w:bookmarkEnd w:id="8"/>
-      <w:bookmarkEnd w:id="9"/>
-    </w:p>
-    <w:p>
-      <w:pPr>
-        <w:pStyle w:val="Bibliography"/>
-        <w:rPr>
-          <w:rFonts w:cs="Arial"/>
-          <w:noProof/>
-        </w:rPr>
-      </w:pPr>
-    </w:p>
-    <w:p>
-      <w:pPr>
-        <w:pStyle w:val="Literatur"/>
-        <w:rPr>
-          <w:lang w:val="de-AT"/>
-        </w:rPr>
-      </w:pPr>
-      <w:r>
-        <w:rPr>
-          <w:lang w:val="de-AT"/>
-        </w:rPr>
-        <w:br w:type="page"/>
-      </w:r>
-      <w:bookmarkStart w:id="10" w:name="_Toc114210889"/>
-      <w:bookmarkStart w:id="11" w:name="_Toc264537167"/>
-      <w:bookmarkStart w:id="12" w:name="_Toc264537895"/>
-      <w:bookmarkStart w:id="13" w:name="_Toc430177172"/>
-      <w:r>
-        <w:rPr>
-          <w:lang w:val="de-AT"/>
-        </w:rPr>
-        <w:lastRenderedPageBreak/>
-        <w:t>Abbildungsverzeichnis</w:t>
-      </w:r>
-      <w:bookmarkEnd w:id="10"/>
       <w:bookmarkEnd w:id="11"/>
       <w:bookmarkEnd w:id="12"/>
       <w:bookmarkEnd w:id="13"/>
-    </w:p>
-    <w:p>
-      <w:pPr>
-        <w:pStyle w:val="TableofFigures"/>
-        <w:tabs>
-          <w:tab w:val="right" w:leader="dot" w:pos="9061"/>
-        </w:tabs>
-        <w:rPr>
-          <w:rFonts w:cs="Arial"/>
-        </w:rPr>
-      </w:pPr>
-    </w:p>
-    <w:p>
-      <w:pPr>
-        <w:pStyle w:val="TableofFigures"/>
-        <w:tabs>
-          <w:tab w:val="right" w:leader="dot" w:pos="9061"/>
-        </w:tabs>
+      <w:bookmarkEnd w:id="14"/>
+    </w:p>
+    <w:p>
+      <w:pPr>
+        <w:pStyle w:val="Bibliography"/>
         <w:rPr>
           <w:rFonts w:cs="Arial"/>
           <w:noProof/>
         </w:rPr>
       </w:pPr>
-      <w:r>
-        <w:rPr>
-          <w:rFonts w:cs="Arial"/>
-        </w:rPr>
-        <w:fldChar w:fldCharType="begin"/>
-      </w:r>
-      <w:r>
-        <w:rPr>
-          <w:rFonts w:cs="Arial"/>
-        </w:rPr>
-        <w:instrText xml:space="preserve"> TOC \h \z \c "Abbildung" </w:instrText>
-      </w:r>
-      <w:r>
-        <w:rPr>
-          <w:rFonts w:cs="Arial"/>
-        </w:rPr>
-        <w:fldChar w:fldCharType="separate"/>
-      </w:r>
-      <w:r>
-        <w:rPr>
-          <w:rFonts w:cs="Arial"/>
-          <w:noProof/>
-        </w:rPr>
-        <w:t>Abbildung 1: Beispiel für die Beschriftung eines Buchrückens.</w:t>
-      </w:r>
-      <w:r>
-        <w:rPr>
-          <w:rFonts w:cs="Arial"/>
-          <w:noProof/>
-        </w:rPr>
-        <w:tab/>
-      </w:r>
-      <w:r>
-        <w:rPr>
-          <w:rFonts w:cs="Arial"/>
-          <w:noProof/>
-        </w:rPr>
-        <w:fldChar w:fldCharType="begin"/>
-      </w:r>
-      <w:r>
-        <w:rPr>
-          <w:rFonts w:cs="Arial"/>
-          <w:noProof/>
-        </w:rPr>
-        <w:instrText xml:space="preserve"> PAGEREF _Toc114212288 \h </w:instrText>
-      </w:r>
-      <w:r>
-        <w:rPr>
-          <w:rFonts w:cs="Arial"/>
-          <w:noProof/>
-        </w:rPr>
-      </w:r>
-      <w:r>
-        <w:rPr>
-          <w:rFonts w:cs="Arial"/>
-          <w:noProof/>
-        </w:rPr>
-        <w:fldChar w:fldCharType="separate"/>
-      </w:r>
-      <w:r>
-        <w:rPr>
-          <w:rFonts w:cs="Arial"/>
-          <w:noProof/>
-        </w:rPr>
-        <w:t>3</w:t>
-      </w:r>
-      <w:r>
-        <w:rPr>
-          <w:rFonts w:cs="Arial"/>
-          <w:noProof/>
-        </w:rPr>
-        <w:fldChar w:fldCharType="end"/>
-      </w:r>
-    </w:p>
-    <w:p>
-      <w:pPr>
-        <w:pStyle w:val="TableofFigures"/>
-        <w:tabs>
-          <w:tab w:val="right" w:leader="dot" w:pos="9061"/>
-        </w:tabs>
-        <w:rPr>
-          <w:rFonts w:cs="Arial"/>
-        </w:rPr>
-      </w:pPr>
-      <w:r>
-        <w:rPr>
-          <w:rFonts w:cs="Arial"/>
-        </w:rPr>
-        <w:fldChar w:fldCharType="end"/>
-      </w:r>
-    </w:p>
-    <w:p>
-      <w:pPr>
-        <w:rPr>
-          <w:color w:val="626B71"/>
-          <w:szCs w:val="22"/>
-          <w:lang w:val="de-AT"/>
-        </w:rPr>
-      </w:pPr>
-    </w:p>
-    <w:p>
-      <w:pPr>
-        <w:rPr>
-          <w:color w:val="626B71"/>
-          <w:szCs w:val="22"/>
-          <w:lang w:val="de-AT"/>
-        </w:rPr>
-      </w:pPr>
-    </w:p>
-    <w:p>
-      <w:pPr>
-        <w:rPr>
-          <w:color w:val="626B71"/>
-          <w:szCs w:val="22"/>
-          <w:lang w:val="de-AT"/>
-        </w:rPr>
-      </w:pPr>
-    </w:p>
-    <w:p>
-      <w:pPr>
-        <w:pStyle w:val="Anmerkungen"/>
-        <w:rPr>
-          <w:lang w:val="de-AT"/>
-        </w:rPr>
-      </w:pPr>
-      <w:r>
-        <w:rPr>
-          <w:lang w:val="de-AT"/>
-        </w:rPr>
-        <w:t>ANMERKUNG: Dieses Abbildungsverzeichnis generiert sich selbst.</w:t>
-      </w:r>
     </w:p>
     <w:p>
       <w:pPr>
@@ -2391,21 +2051,21 @@
         </w:rPr>
         <w:br w:type="page"/>
       </w:r>
-      <w:bookmarkStart w:id="14" w:name="_Toc114210890"/>
-      <w:bookmarkStart w:id="15" w:name="_Toc264537168"/>
-      <w:bookmarkStart w:id="16" w:name="_Toc264537896"/>
-      <w:bookmarkStart w:id="17" w:name="_Toc430177173"/>
+      <w:bookmarkStart w:id="15" w:name="_Toc114210889"/>
+      <w:bookmarkStart w:id="16" w:name="_Toc264537167"/>
+      <w:bookmarkStart w:id="17" w:name="_Toc264537895"/>
+      <w:bookmarkStart w:id="18" w:name="_Toc79737582"/>
       <w:r>
         <w:rPr>
           <w:lang w:val="de-AT"/>
         </w:rPr>
         <w:lastRenderedPageBreak/>
-        <w:t>Tabellenverzeichnis</w:t>
-      </w:r>
-      <w:bookmarkEnd w:id="14"/>
+        <w:t>Abbildungsverzeichnis</w:t>
+      </w:r>
       <w:bookmarkEnd w:id="15"/>
       <w:bookmarkEnd w:id="16"/>
       <w:bookmarkEnd w:id="17"/>
+      <w:bookmarkEnd w:id="18"/>
     </w:p>
     <w:p>
       <w:pPr>
@@ -2439,7 +2099,7 @@
         <w:rPr>
           <w:rFonts w:cs="Arial"/>
         </w:rPr>
-        <w:instrText xml:space="preserve"> TOC \h \z \c "Tabelle" </w:instrText>
+        <w:instrText xml:space="preserve"> TOC \h \z \c "Abbildung" </w:instrText>
       </w:r>
       <w:r>
         <w:rPr>
@@ -2452,7 +2112,7 @@
           <w:rFonts w:cs="Arial"/>
           <w:noProof/>
         </w:rPr>
-        <w:t>Tabelle 1: Semesterplan der Lehrveranstaltung „Angewandte Mathematik“</w:t>
+        <w:t>Abbildung 1: Beispiel für die Beschriftung eines Buchrückens.</w:t>
       </w:r>
       <w:r>
         <w:rPr>
@@ -2473,7 +2133,7 @@
           <w:rFonts w:cs="Arial"/>
           <w:noProof/>
         </w:rPr>
-        <w:instrText xml:space="preserve"> PAGEREF _Toc114212262 \h </w:instrText>
+        <w:instrText xml:space="preserve"> PAGEREF _Toc114212288 \h </w:instrText>
       </w:r>
       <w:r>
         <w:rPr>
@@ -2558,15 +2218,8 @@
         <w:rPr>
           <w:lang w:val="de-AT"/>
         </w:rPr>
-        <w:t>ANMERKUNG: Dieses Tabellenverzeichnis generiert sich selbst.</w:t>
-      </w:r>
-    </w:p>
-    <w:p>
-      <w:pPr>
-        <w:rPr>
-          <w:lang w:val="de-AT" w:eastAsia="en-US" w:bidi="en-US"/>
-        </w:rPr>
-      </w:pPr>
+        <w:t>ANMERKUNG: Dieses Abbildungsverzeichnis generiert sich selbst.</w:t>
+      </w:r>
     </w:p>
     <w:p>
       <w:pPr>
@@ -2581,21 +2234,211 @@
         </w:rPr>
         <w:br w:type="page"/>
       </w:r>
-      <w:bookmarkStart w:id="18" w:name="_Toc114210891"/>
-      <w:bookmarkStart w:id="19" w:name="_Toc264537169"/>
-      <w:bookmarkStart w:id="20" w:name="_Toc264537897"/>
-      <w:bookmarkStart w:id="21" w:name="_Toc430177174"/>
+      <w:bookmarkStart w:id="19" w:name="_Toc114210890"/>
+      <w:bookmarkStart w:id="20" w:name="_Toc264537168"/>
+      <w:bookmarkStart w:id="21" w:name="_Toc264537896"/>
+      <w:bookmarkStart w:id="22" w:name="_Toc79737583"/>
       <w:r>
         <w:rPr>
           <w:lang w:val="de-AT"/>
         </w:rPr>
         <w:lastRenderedPageBreak/>
-        <w:t>Abkürzungsverzeichnis</w:t>
-      </w:r>
-      <w:bookmarkEnd w:id="18"/>
+        <w:t>Tabellenverzeichnis</w:t>
+      </w:r>
       <w:bookmarkEnd w:id="19"/>
       <w:bookmarkEnd w:id="20"/>
       <w:bookmarkEnd w:id="21"/>
+      <w:bookmarkEnd w:id="22"/>
+    </w:p>
+    <w:p>
+      <w:pPr>
+        <w:pStyle w:val="TableofFigures"/>
+        <w:tabs>
+          <w:tab w:val="right" w:leader="dot" w:pos="9061"/>
+        </w:tabs>
+        <w:rPr>
+          <w:rFonts w:cs="Arial"/>
+        </w:rPr>
+      </w:pPr>
+    </w:p>
+    <w:p>
+      <w:pPr>
+        <w:pStyle w:val="TableofFigures"/>
+        <w:tabs>
+          <w:tab w:val="right" w:leader="dot" w:pos="9061"/>
+        </w:tabs>
+        <w:rPr>
+          <w:rFonts w:cs="Arial"/>
+          <w:noProof/>
+        </w:rPr>
+      </w:pPr>
+      <w:r>
+        <w:rPr>
+          <w:rFonts w:cs="Arial"/>
+        </w:rPr>
+        <w:fldChar w:fldCharType="begin"/>
+      </w:r>
+      <w:r>
+        <w:rPr>
+          <w:rFonts w:cs="Arial"/>
+        </w:rPr>
+        <w:instrText xml:space="preserve"> TOC \h \z \c "Tabelle" </w:instrText>
+      </w:r>
+      <w:r>
+        <w:rPr>
+          <w:rFonts w:cs="Arial"/>
+        </w:rPr>
+        <w:fldChar w:fldCharType="separate"/>
+      </w:r>
+      <w:r>
+        <w:rPr>
+          <w:rFonts w:cs="Arial"/>
+          <w:noProof/>
+        </w:rPr>
+        <w:t>Tabelle 1: Semesterplan der Lehrveranstaltung „Angewandte Mathematik“</w:t>
+      </w:r>
+      <w:r>
+        <w:rPr>
+          <w:rFonts w:cs="Arial"/>
+          <w:noProof/>
+        </w:rPr>
+        <w:tab/>
+      </w:r>
+      <w:r>
+        <w:rPr>
+          <w:rFonts w:cs="Arial"/>
+          <w:noProof/>
+        </w:rPr>
+        <w:fldChar w:fldCharType="begin"/>
+      </w:r>
+      <w:r>
+        <w:rPr>
+          <w:rFonts w:cs="Arial"/>
+          <w:noProof/>
+        </w:rPr>
+        <w:instrText xml:space="preserve"> PAGEREF _Toc114212262 \h </w:instrText>
+      </w:r>
+      <w:r>
+        <w:rPr>
+          <w:rFonts w:cs="Arial"/>
+          <w:noProof/>
+        </w:rPr>
+      </w:r>
+      <w:r>
+        <w:rPr>
+          <w:rFonts w:cs="Arial"/>
+          <w:noProof/>
+        </w:rPr>
+        <w:fldChar w:fldCharType="separate"/>
+      </w:r>
+      <w:r>
+        <w:rPr>
+          <w:rFonts w:cs="Arial"/>
+          <w:noProof/>
+        </w:rPr>
+        <w:t>3</w:t>
+      </w:r>
+      <w:r>
+        <w:rPr>
+          <w:rFonts w:cs="Arial"/>
+          <w:noProof/>
+        </w:rPr>
+        <w:fldChar w:fldCharType="end"/>
+      </w:r>
+    </w:p>
+    <w:p>
+      <w:pPr>
+        <w:pStyle w:val="TableofFigures"/>
+        <w:tabs>
+          <w:tab w:val="right" w:leader="dot" w:pos="9061"/>
+        </w:tabs>
+        <w:rPr>
+          <w:rFonts w:cs="Arial"/>
+        </w:rPr>
+      </w:pPr>
+      <w:r>
+        <w:rPr>
+          <w:rFonts w:cs="Arial"/>
+        </w:rPr>
+        <w:fldChar w:fldCharType="end"/>
+      </w:r>
+    </w:p>
+    <w:p>
+      <w:pPr>
+        <w:rPr>
+          <w:color w:val="626B71"/>
+          <w:szCs w:val="22"/>
+          <w:lang w:val="de-AT"/>
+        </w:rPr>
+      </w:pPr>
+    </w:p>
+    <w:p>
+      <w:pPr>
+        <w:rPr>
+          <w:color w:val="626B71"/>
+          <w:szCs w:val="22"/>
+          <w:lang w:val="de-AT"/>
+        </w:rPr>
+      </w:pPr>
+    </w:p>
+    <w:p>
+      <w:pPr>
+        <w:rPr>
+          <w:color w:val="626B71"/>
+          <w:szCs w:val="22"/>
+          <w:lang w:val="de-AT"/>
+        </w:rPr>
+      </w:pPr>
+    </w:p>
+    <w:p>
+      <w:pPr>
+        <w:pStyle w:val="Anmerkungen"/>
+        <w:rPr>
+          <w:lang w:val="de-AT"/>
+        </w:rPr>
+      </w:pPr>
+      <w:r>
+        <w:rPr>
+          <w:lang w:val="de-AT"/>
+        </w:rPr>
+        <w:t>ANMERKUNG: Dieses Tabellenverzeichnis generiert sich selbst.</w:t>
+      </w:r>
+    </w:p>
+    <w:p>
+      <w:pPr>
+        <w:rPr>
+          <w:lang w:val="de-AT" w:eastAsia="en-US" w:bidi="en-US"/>
+        </w:rPr>
+      </w:pPr>
+    </w:p>
+    <w:p>
+      <w:pPr>
+        <w:pStyle w:val="Literatur"/>
+        <w:rPr>
+          <w:lang w:val="de-AT"/>
+        </w:rPr>
+      </w:pPr>
+      <w:r>
+        <w:rPr>
+          <w:lang w:val="de-AT"/>
+        </w:rPr>
+        <w:br w:type="page"/>
+      </w:r>
+      <w:bookmarkStart w:id="23" w:name="_Toc114210891"/>
+      <w:bookmarkStart w:id="24" w:name="_Toc264537169"/>
+      <w:bookmarkStart w:id="25" w:name="_Toc264537897"/>
+      <w:bookmarkStart w:id="26" w:name="_Toc79737584"/>
+      <w:r>
+        <w:rPr>
+          <w:lang w:val="de-AT"/>
+        </w:rPr>
+        <w:lastRenderedPageBreak/>
+        <w:t>Abkürzungsverzeichnis</w:t>
+      </w:r>
+      <w:bookmarkEnd w:id="23"/>
+      <w:bookmarkEnd w:id="24"/>
+      <w:bookmarkEnd w:id="25"/>
+      <w:bookmarkEnd w:id="26"/>
     </w:p>
     <w:p>
       <w:pPr>
@@ -2954,10 +2797,10 @@
         </w:rPr>
         <w:br w:type="page"/>
       </w:r>
-      <w:bookmarkStart w:id="22" w:name="_Toc114210892"/>
-      <w:bookmarkStart w:id="23" w:name="_Toc264537170"/>
-      <w:bookmarkStart w:id="24" w:name="_Toc264537898"/>
-      <w:bookmarkStart w:id="25" w:name="_Toc430177175"/>
+      <w:bookmarkStart w:id="27" w:name="_Toc114210892"/>
+      <w:bookmarkStart w:id="28" w:name="_Toc264537170"/>
+      <w:bookmarkStart w:id="29" w:name="_Toc264537898"/>
+      <w:bookmarkStart w:id="30" w:name="_Toc79737585"/>
       <w:r>
         <w:rPr>
           <w:lang w:val="de-AT"/>
@@ -2965,46 +2808,46 @@
         <w:lastRenderedPageBreak/>
         <w:t>Anhang A: Überschrift des ersten Anhangs</w:t>
       </w:r>
-      <w:bookmarkEnd w:id="22"/>
-      <w:bookmarkEnd w:id="23"/>
-      <w:bookmarkEnd w:id="24"/>
-      <w:bookmarkEnd w:id="25"/>
-    </w:p>
-    <w:p>
-      <w:pPr>
-        <w:rPr>
-          <w:lang w:val="de-AT"/>
-        </w:rPr>
-      </w:pPr>
-    </w:p>
-    <w:p>
-      <w:pPr>
-        <w:pStyle w:val="Literatur"/>
-        <w:rPr>
-          <w:lang w:val="de-AT"/>
-        </w:rPr>
-      </w:pPr>
-      <w:r>
-        <w:rPr>
-          <w:lang w:val="de-AT"/>
-        </w:rPr>
-        <w:br w:type="page"/>
-      </w:r>
-      <w:bookmarkStart w:id="26" w:name="_Toc114210893"/>
-      <w:bookmarkStart w:id="27" w:name="_Toc264537171"/>
-      <w:bookmarkStart w:id="28" w:name="_Toc264537899"/>
-      <w:bookmarkStart w:id="29" w:name="_Toc430177176"/>
-      <w:r>
-        <w:rPr>
-          <w:lang w:val="de-AT"/>
-        </w:rPr>
-        <w:lastRenderedPageBreak/>
-        <w:t>Anhang B: Überschrift des zweiten Anhangs</w:t>
-      </w:r>
-      <w:bookmarkEnd w:id="26"/>
       <w:bookmarkEnd w:id="27"/>
       <w:bookmarkEnd w:id="28"/>
       <w:bookmarkEnd w:id="29"/>
+      <w:bookmarkEnd w:id="30"/>
+    </w:p>
+    <w:p>
+      <w:pPr>
+        <w:rPr>
+          <w:lang w:val="de-AT"/>
+        </w:rPr>
+      </w:pPr>
+    </w:p>
+    <w:p>
+      <w:pPr>
+        <w:pStyle w:val="Literatur"/>
+        <w:rPr>
+          <w:lang w:val="de-AT"/>
+        </w:rPr>
+      </w:pPr>
+      <w:r>
+        <w:rPr>
+          <w:lang w:val="de-AT"/>
+        </w:rPr>
+        <w:br w:type="page"/>
+      </w:r>
+      <w:bookmarkStart w:id="31" w:name="_Toc114210893"/>
+      <w:bookmarkStart w:id="32" w:name="_Toc264537171"/>
+      <w:bookmarkStart w:id="33" w:name="_Toc264537899"/>
+      <w:bookmarkStart w:id="34" w:name="_Toc79737586"/>
+      <w:r>
+        <w:rPr>
+          <w:lang w:val="de-AT"/>
+        </w:rPr>
+        <w:lastRenderedPageBreak/>
+        <w:t>Anhang B: Überschrift des zweiten Anhangs</w:t>
+      </w:r>
+      <w:bookmarkEnd w:id="31"/>
+      <w:bookmarkEnd w:id="32"/>
+      <w:bookmarkEnd w:id="33"/>
+      <w:bookmarkEnd w:id="34"/>
     </w:p>
     <w:p>
       <w:pPr>
@@ -3117,7 +2960,7 @@
         <w:rStyle w:val="PageNumber"/>
         <w:noProof/>
       </w:rPr>
-      <w:t>4</w:t>
+      <w:t>10</w:t>
     </w:r>
     <w:r>
       <w:rPr>

</xml_diff>